<commit_message>
Updates in Project Plan
We changed a few things with the project plain. Mainly the section
regarding the
</commit_message>
<xml_diff>
--- a/ProjectPlan.docx
+++ b/ProjectPlan.docx
@@ -1,6 +1,6 @@
 
 <file path=word/document.xml><?xml version="1.0" encoding="utf-8"?>
-<w:document xmlns:wpc="http://schemas.microsoft.com/office/word/2010/wordprocessingCanvas" xmlns:mo="http://schemas.microsoft.com/office/mac/office/2008/main" xmlns:mc="http://schemas.openxmlformats.org/markup-compatibility/2006" xmlns:mv="urn:schemas-microsoft-com:mac:vml" xmlns:o="urn:schemas-microsoft-com:office:office" xmlns:r="http://schemas.openxmlformats.org/officeDocument/2006/relationships" xmlns:m="http://schemas.openxmlformats.org/officeDocument/2006/math" xmlns:v="urn:schemas-microsoft-com:vml" xmlns:wp14="http://schemas.microsoft.com/office/word/2010/wordprocessingDrawing" xmlns:wp="http://schemas.openxmlformats.org/drawingml/2006/wordprocessingDrawing" xmlns:w10="urn:schemas-microsoft-com:office:word" xmlns:w="http://schemas.openxmlformats.org/wordprocessingml/2006/main" xmlns:w14="http://schemas.microsoft.com/office/word/2010/wordml" xmlns:wpg="http://schemas.microsoft.com/office/word/2010/wordprocessingGroup" xmlns:wpi="http://schemas.microsoft.com/office/word/2010/wordprocessingInk" xmlns:wne="http://schemas.microsoft.com/office/word/2006/wordml" xmlns:wps="http://schemas.microsoft.com/office/word/2010/wordprocessingShape" mc:Ignorable="w14 wp14">
+<w:document xmlns:ve="http://schemas.openxmlformats.org/markup-compatibility/2006" xmlns:o="urn:schemas-microsoft-com:office:office" xmlns:r="http://schemas.openxmlformats.org/officeDocument/2006/relationships" xmlns:m="http://schemas.openxmlformats.org/officeDocument/2006/math" xmlns:v="urn:schemas-microsoft-com:vml" xmlns:wp="http://schemas.openxmlformats.org/drawingml/2006/wordprocessingDrawing" xmlns:w10="urn:schemas-microsoft-com:office:word" xmlns:w="http://schemas.openxmlformats.org/wordprocessingml/2006/main" xmlns:wne="http://schemas.microsoft.com/office/word/2006/wordml">
   <w:background w:color="FFFFFF"/>
   <w:body>
     <w:p>
@@ -70,140 +70,19 @@
     </w:p>
     <w:p>
       <w:pPr>
-        <w:pStyle w:val="normal0"/>
+        <w:pStyle w:val="NoSpacing"/>
+        <w:spacing w:line="276" w:lineRule="auto"/>
       </w:pPr>
+      <w:bookmarkStart w:id="3" w:name="h.k9iw38v3sq4t" w:colFirst="0" w:colLast="0"/>
+      <w:bookmarkEnd w:id="3"/>
       <w:r>
-        <w:t>For this project our team will follow the agile team paradigm. Here’s a brief description of it:</w:t>
+        <w:t>For this project our team will follow a self-</w:t>
       </w:r>
-    </w:p>
-    <w:p>
-      <w:pPr>
-        <w:pStyle w:val="normal0"/>
-      </w:pPr>
-    </w:p>
-    <w:p>
-      <w:pPr>
-        <w:pStyle w:val="normal0"/>
-        <w:ind w:left="720"/>
-        <w:jc w:val="both"/>
-      </w:pPr>
       <w:r>
-        <w:rPr>
-          <w:rFonts w:ascii="Times New Roman" w:eastAsia="Times New Roman" w:hAnsi="Times New Roman" w:cs="Times New Roman"/>
-          <w:i/>
-          <w:sz w:val="24"/>
-        </w:rPr>
-        <w:t>If the people on the project are good enough, they can use almost any process and</w:t>
+        <w:t>directed</w:t>
       </w:r>
-    </w:p>
-    <w:p>
-      <w:pPr>
-        <w:pStyle w:val="normal0"/>
-        <w:ind w:left="720"/>
-        <w:jc w:val="both"/>
-      </w:pPr>
-      <w:proofErr w:type="gramStart"/>
       <w:r>
-        <w:rPr>
-          <w:rFonts w:ascii="Times New Roman" w:eastAsia="Times New Roman" w:hAnsi="Times New Roman" w:cs="Times New Roman"/>
-          <w:i/>
-          <w:sz w:val="24"/>
-        </w:rPr>
-        <w:t>accomplish</w:t>
-      </w:r>
-      <w:proofErr w:type="gramEnd"/>
-      <w:r>
-        <w:rPr>
-          <w:rFonts w:ascii="Times New Roman" w:eastAsia="Times New Roman" w:hAnsi="Times New Roman" w:cs="Times New Roman"/>
-          <w:i/>
-          <w:sz w:val="24"/>
-        </w:rPr>
-        <w:t xml:space="preserve"> their assignment. If they are not good enough, no process will repair </w:t>
-      </w:r>
-      <w:proofErr w:type="gramStart"/>
-      <w:r>
-        <w:rPr>
-          <w:rFonts w:ascii="Times New Roman" w:eastAsia="Times New Roman" w:hAnsi="Times New Roman" w:cs="Times New Roman"/>
-          <w:i/>
-          <w:sz w:val="24"/>
-        </w:rPr>
-        <w:t>their</w:t>
-      </w:r>
-      <w:proofErr w:type="gramEnd"/>
-    </w:p>
-    <w:p>
-      <w:pPr>
-        <w:pStyle w:val="normal0"/>
-        <w:ind w:left="720"/>
-        <w:jc w:val="both"/>
-      </w:pPr>
-      <w:proofErr w:type="gramStart"/>
-      <w:r>
-        <w:rPr>
-          <w:rFonts w:ascii="Times New Roman" w:eastAsia="Times New Roman" w:hAnsi="Times New Roman" w:cs="Times New Roman"/>
-          <w:i/>
-          <w:sz w:val="24"/>
-        </w:rPr>
-        <w:t>inadequacy</w:t>
-      </w:r>
-      <w:proofErr w:type="gramEnd"/>
-      <w:r>
-        <w:rPr>
-          <w:rFonts w:ascii="Times New Roman" w:eastAsia="Times New Roman" w:hAnsi="Times New Roman" w:cs="Times New Roman"/>
-          <w:i/>
-          <w:sz w:val="24"/>
-        </w:rPr>
-        <w:t>—“people trump process” is one way to say this. However, lack of user and</w:t>
-      </w:r>
-    </w:p>
-    <w:p>
-      <w:pPr>
-        <w:pStyle w:val="normal0"/>
-        <w:ind w:left="720"/>
-        <w:jc w:val="both"/>
-      </w:pPr>
-      <w:proofErr w:type="gramStart"/>
-      <w:r>
-        <w:rPr>
-          <w:rFonts w:ascii="Times New Roman" w:eastAsia="Times New Roman" w:hAnsi="Times New Roman" w:cs="Times New Roman"/>
-          <w:i/>
-          <w:sz w:val="24"/>
-        </w:rPr>
-        <w:t>executive</w:t>
-      </w:r>
-      <w:proofErr w:type="gramEnd"/>
-      <w:r>
-        <w:rPr>
-          <w:rFonts w:ascii="Times New Roman" w:eastAsia="Times New Roman" w:hAnsi="Times New Roman" w:cs="Times New Roman"/>
-          <w:i/>
-          <w:sz w:val="24"/>
-        </w:rPr>
-        <w:t xml:space="preserve"> support can kill a project—“politics trump people.” Inadequate support can</w:t>
-      </w:r>
-    </w:p>
-    <w:p>
-      <w:pPr>
-        <w:pStyle w:val="normal0"/>
-        <w:ind w:left="720"/>
-        <w:jc w:val="both"/>
-      </w:pPr>
-      <w:proofErr w:type="gramStart"/>
-      <w:r>
-        <w:rPr>
-          <w:rFonts w:ascii="Times New Roman" w:eastAsia="Times New Roman" w:hAnsi="Times New Roman" w:cs="Times New Roman"/>
-          <w:i/>
-          <w:sz w:val="24"/>
-        </w:rPr>
-        <w:t>keep</w:t>
-      </w:r>
-      <w:proofErr w:type="gramEnd"/>
-      <w:r>
-        <w:rPr>
-          <w:rFonts w:ascii="Times New Roman" w:eastAsia="Times New Roman" w:hAnsi="Times New Roman" w:cs="Times New Roman"/>
-          <w:i/>
-          <w:sz w:val="24"/>
-        </w:rPr>
-        <w:t xml:space="preserve"> even good people from accomplishing the job. A self-organizing team does not necessarily maintain a single team structure but instead uses elements of Constantine’s random, open, and synchronous paradigms.</w:t>
+        <w:t xml:space="preserve"> team paradigm. This paradigm is very flexible and allows us to divide up every step of the design and implementation processes, but allows us to step in and understand and help each other.</w:t>
       </w:r>
     </w:p>
     <w:p>
@@ -212,8 +91,6 @@
         <w:spacing w:before="480" w:after="120"/>
         <w:contextualSpacing w:val="0"/>
       </w:pPr>
-      <w:bookmarkStart w:id="3" w:name="h.k9iw38v3sq4t" w:colFirst="0" w:colLast="0"/>
-      <w:bookmarkEnd w:id="3"/>
       <w:r>
         <w:rPr>
           <w:rFonts w:ascii="Arial" w:eastAsia="Arial" w:hAnsi="Arial" w:cs="Arial"/>
@@ -233,23 +110,7 @@
           <w:rFonts w:ascii="Times New Roman" w:eastAsia="Times New Roman" w:hAnsi="Times New Roman" w:cs="Times New Roman"/>
           <w:sz w:val="24"/>
         </w:rPr>
-        <w:t xml:space="preserve">The development will precede using very simple process model that uses elements of Boehm's spiral process [Boehm-1988], iterative process models, and agile software development. The </w:t>
-      </w:r>
-      <w:proofErr w:type="gramStart"/>
-      <w:r>
-        <w:rPr>
-          <w:rFonts w:ascii="Times New Roman" w:eastAsia="Times New Roman" w:hAnsi="Times New Roman" w:cs="Times New Roman"/>
-          <w:sz w:val="24"/>
-        </w:rPr>
-        <w:t>following</w:t>
-      </w:r>
-      <w:proofErr w:type="gramEnd"/>
-      <w:r>
-        <w:rPr>
-          <w:rFonts w:ascii="Times New Roman" w:eastAsia="Times New Roman" w:hAnsi="Times New Roman" w:cs="Times New Roman"/>
-          <w:sz w:val="24"/>
-        </w:rPr>
-        <w:t xml:space="preserve"> table shows the entrance and exit criteria for these phases.</w:t>
+        <w:t>The development will precede using very simple process model that uses elements of Boehm's spiral process [Boehm-1988], iterative process models, and agile software development. The following table shows the entrance and exit criteria for these phases.</w:t>
       </w:r>
     </w:p>
     <w:tbl>
@@ -269,7 +130,7 @@
           <w:left w:w="10" w:type="dxa"/>
           <w:right w:w="10" w:type="dxa"/>
         </w:tblCellMar>
-        <w:tblLook w:val="04A0" w:firstRow="1" w:lastRow="0" w:firstColumn="1" w:lastColumn="0" w:noHBand="0" w:noVBand="1"/>
+        <w:tblLook w:val="04A0"/>
       </w:tblPr>
       <w:tblGrid>
         <w:gridCol w:w="665"/>
@@ -277,12 +138,6 @@
         <w:gridCol w:w="5690"/>
       </w:tblGrid>
       <w:tr>
-        <w:tblPrEx>
-          <w:tblCellMar>
-            <w:top w:w="0" w:type="dxa"/>
-            <w:bottom w:w="0" w:type="dxa"/>
-          </w:tblCellMar>
-        </w:tblPrEx>
         <w:tc>
           <w:tcPr>
             <w:tcW w:w="665" w:type="dxa"/>
@@ -360,12 +215,6 @@
         </w:tc>
       </w:tr>
       <w:tr>
-        <w:tblPrEx>
-          <w:tblCellMar>
-            <w:top w:w="0" w:type="dxa"/>
-            <w:bottom w:w="0" w:type="dxa"/>
-          </w:tblCellMar>
-        </w:tblPrEx>
         <w:tc>
           <w:tcPr>
             <w:tcW w:w="665" w:type="dxa"/>
@@ -449,12 +298,6 @@
         </w:tc>
       </w:tr>
       <w:tr>
-        <w:tblPrEx>
-          <w:tblCellMar>
-            <w:top w:w="0" w:type="dxa"/>
-            <w:bottom w:w="0" w:type="dxa"/>
-          </w:tblCellMar>
-        </w:tblPrEx>
         <w:tc>
           <w:tcPr>
             <w:tcW w:w="665" w:type="dxa"/>
@@ -550,12 +393,6 @@
         </w:tc>
       </w:tr>
       <w:tr>
-        <w:tblPrEx>
-          <w:tblCellMar>
-            <w:top w:w="0" w:type="dxa"/>
-            <w:bottom w:w="0" w:type="dxa"/>
-          </w:tblCellMar>
-        </w:tblPrEx>
         <w:tc>
           <w:tcPr>
             <w:tcW w:w="665" w:type="dxa"/>
@@ -610,15 +447,7 @@
                 <w:rFonts w:ascii="Times New Roman" w:eastAsia="Times New Roman" w:hAnsi="Times New Roman" w:cs="Times New Roman"/>
                 <w:sz w:val="24"/>
               </w:rPr>
-              <w:t xml:space="preserve">Architectural, UI, and </w:t>
-            </w:r>
-            <w:r>
-              <w:rPr>
-                <w:rFonts w:ascii="Times New Roman" w:eastAsia="Times New Roman" w:hAnsi="Times New Roman" w:cs="Times New Roman"/>
-                <w:sz w:val="24"/>
-              </w:rPr>
-              <w:lastRenderedPageBreak/>
-              <w:t>DB Design</w:t>
+              <w:t>Architectural, UI, and DB Design</w:t>
             </w:r>
           </w:p>
         </w:tc>
@@ -641,7 +470,6 @@
                 <w:rFonts w:ascii="Times New Roman" w:eastAsia="Times New Roman" w:hAnsi="Times New Roman" w:cs="Times New Roman"/>
                 <w:sz w:val="24"/>
               </w:rPr>
-              <w:lastRenderedPageBreak/>
               <w:t>A system design that satisfies the requirements</w:t>
             </w:r>
           </w:p>
@@ -660,12 +488,6 @@
         </w:tc>
       </w:tr>
       <w:tr>
-        <w:tblPrEx>
-          <w:tblCellMar>
-            <w:top w:w="0" w:type="dxa"/>
-            <w:bottom w:w="0" w:type="dxa"/>
-          </w:tblCellMar>
-        </w:tblPrEx>
         <w:tc>
           <w:tcPr>
             <w:tcW w:w="665" w:type="dxa"/>
@@ -685,7 +507,6 @@
                 <w:rFonts w:ascii="Times New Roman" w:eastAsia="Times New Roman" w:hAnsi="Times New Roman" w:cs="Times New Roman"/>
                 <w:sz w:val="24"/>
               </w:rPr>
-              <w:lastRenderedPageBreak/>
               <w:t>4</w:t>
             </w:r>
           </w:p>
@@ -750,12 +571,6 @@
         </w:tc>
       </w:tr>
       <w:tr>
-        <w:tblPrEx>
-          <w:tblCellMar>
-            <w:top w:w="0" w:type="dxa"/>
-            <w:bottom w:w="0" w:type="dxa"/>
-          </w:tblCellMar>
-        </w:tblPrEx>
         <w:tc>
           <w:tcPr>
             <w:tcW w:w="665" w:type="dxa"/>
@@ -775,6 +590,7 @@
                 <w:rFonts w:ascii="Times New Roman" w:eastAsia="Times New Roman" w:hAnsi="Times New Roman" w:cs="Times New Roman"/>
                 <w:sz w:val="24"/>
               </w:rPr>
+              <w:lastRenderedPageBreak/>
               <w:t>5</w:t>
             </w:r>
           </w:p>
@@ -894,7 +710,25 @@
           <w:i/>
           <w:sz w:val="24"/>
         </w:rPr>
-        <w:t xml:space="preserve">We have set up a Facebook and Google groups. Facebook is for general announcements, and Google Groups is for collaborative ideas, suggestions and discussions. We also use Git and </w:t>
+        <w:t xml:space="preserve">We have set up a Facebook and Google groups. Facebook is for general announcements, and Google Groups is for collaborative ideas, suggestions and discussions. We also use </w:t>
+      </w:r>
+      <w:proofErr w:type="spellStart"/>
+      <w:r>
+        <w:rPr>
+          <w:rFonts w:ascii="Times New Roman" w:eastAsia="Times New Roman" w:hAnsi="Times New Roman" w:cs="Times New Roman"/>
+          <w:i/>
+          <w:sz w:val="24"/>
+        </w:rPr>
+        <w:t>Git</w:t>
+      </w:r>
+      <w:proofErr w:type="spellEnd"/>
+      <w:r>
+        <w:rPr>
+          <w:rFonts w:ascii="Times New Roman" w:eastAsia="Times New Roman" w:hAnsi="Times New Roman" w:cs="Times New Roman"/>
+          <w:i/>
+          <w:sz w:val="24"/>
+        </w:rPr>
+        <w:t xml:space="preserve"> and </w:t>
       </w:r>
       <w:proofErr w:type="spellStart"/>
       <w:r>
@@ -936,7 +770,7 @@
       <w:tblPr>
         <w:tblW w:w="8580" w:type="dxa"/>
         <w:tblInd w:w="93" w:type="dxa"/>
-        <w:tblLook w:val="04A0" w:firstRow="1" w:lastRow="0" w:firstColumn="1" w:lastColumn="0" w:noHBand="0" w:noVBand="1"/>
+        <w:tblLook w:val="04A0"/>
       </w:tblPr>
       <w:tblGrid>
         <w:gridCol w:w="1343"/>
@@ -5196,7 +5030,6 @@
                 <w:szCs w:val="20"/>
                 <w:lang w:eastAsia="en-US"/>
               </w:rPr>
-              <w:lastRenderedPageBreak/>
               <w:t> </w:t>
             </w:r>
           </w:p>
@@ -6518,6 +6351,7 @@
           <w:b/>
           <w:sz w:val="46"/>
         </w:rPr>
+        <w:lastRenderedPageBreak/>
         <w:t>Risk Analysis</w:t>
       </w:r>
     </w:p>
@@ -6533,7 +6367,7 @@
           <w:insideH w:val="single" w:sz="4" w:space="0" w:color="auto"/>
           <w:insideV w:val="single" w:sz="4" w:space="0" w:color="auto"/>
         </w:tblBorders>
-        <w:tblLook w:val="04A0" w:firstRow="1" w:lastRow="0" w:firstColumn="1" w:lastColumn="0" w:noHBand="0" w:noVBand="1"/>
+        <w:tblLook w:val="04A0"/>
       </w:tblPr>
       <w:tblGrid>
         <w:gridCol w:w="761"/>
@@ -6861,22 +6695,8 @@
                 <w:szCs w:val="20"/>
                 <w:lang w:eastAsia="en-US"/>
               </w:rPr>
-              <w:t xml:space="preserve">Lack of needed knowledge for </w:t>
-            </w:r>
-            <w:proofErr w:type="spellStart"/>
-            <w:r>
-              <w:rPr>
-                <w:rFonts w:ascii="Calibri" w:eastAsia="Times New Roman" w:hAnsi="Calibri" w:cs="Times New Roman"/>
-                <w:b/>
-                <w:bCs/>
-                <w:color w:val="000000"/>
-                <w:sz w:val="20"/>
-                <w:szCs w:val="20"/>
-                <w:lang w:eastAsia="en-US"/>
-              </w:rPr>
-              <w:t>Dev</w:t>
-            </w:r>
-            <w:proofErr w:type="spellEnd"/>
+              <w:t>Lack of needed knowledge for Dev</w:t>
+            </w:r>
           </w:p>
         </w:tc>
         <w:tc>
@@ -8161,29 +7981,7 @@
                 <w:szCs w:val="20"/>
                 <w:lang w:eastAsia="en-US"/>
               </w:rPr>
-              <w:t>(</w:t>
-            </w:r>
-            <w:proofErr w:type="gramStart"/>
-            <w:r>
-              <w:rPr>
-                <w:rFonts w:ascii="Calibri" w:eastAsia="Times New Roman" w:hAnsi="Calibri" w:cs="Times New Roman"/>
-                <w:color w:val="000000"/>
-                <w:sz w:val="20"/>
-                <w:szCs w:val="20"/>
-                <w:lang w:eastAsia="en-US"/>
-              </w:rPr>
-              <w:t>add</w:t>
-            </w:r>
-            <w:proofErr w:type="gramEnd"/>
-            <w:r>
-              <w:rPr>
-                <w:rFonts w:ascii="Calibri" w:eastAsia="Times New Roman" w:hAnsi="Calibri" w:cs="Times New Roman"/>
-                <w:color w:val="000000"/>
-                <w:sz w:val="20"/>
-                <w:szCs w:val="20"/>
-                <w:lang w:eastAsia="en-US"/>
-              </w:rPr>
-              <w:t xml:space="preserve"> more risks as needed)</w:t>
+              <w:t>(add more risks as needed)</w:t>
             </w:r>
           </w:p>
         </w:tc>
@@ -8879,29 +8677,7 @@
                 <w:szCs w:val="20"/>
                 <w:lang w:eastAsia="en-US"/>
               </w:rPr>
-              <w:t>(</w:t>
-            </w:r>
-            <w:proofErr w:type="gramStart"/>
-            <w:r>
-              <w:rPr>
-                <w:rFonts w:ascii="Calibri" w:eastAsia="Times New Roman" w:hAnsi="Calibri" w:cs="Times New Roman"/>
-                <w:color w:val="000000"/>
-                <w:sz w:val="20"/>
-                <w:szCs w:val="20"/>
-                <w:lang w:eastAsia="en-US"/>
-              </w:rPr>
-              <w:t>add</w:t>
-            </w:r>
-            <w:proofErr w:type="gramEnd"/>
-            <w:r>
-              <w:rPr>
-                <w:rFonts w:ascii="Calibri" w:eastAsia="Times New Roman" w:hAnsi="Calibri" w:cs="Times New Roman"/>
-                <w:color w:val="000000"/>
-                <w:sz w:val="20"/>
-                <w:szCs w:val="20"/>
-                <w:lang w:eastAsia="en-US"/>
-              </w:rPr>
-              <w:t xml:space="preserve"> more risks as needed)</w:t>
+              <w:t>(add more risks as needed)</w:t>
             </w:r>
           </w:p>
         </w:tc>
@@ -9105,7 +8881,7 @@
           <w:insideH w:val="single" w:sz="4" w:space="0" w:color="auto"/>
           <w:insideV w:val="single" w:sz="4" w:space="0" w:color="auto"/>
         </w:tblBorders>
-        <w:tblLook w:val="04A0" w:firstRow="1" w:lastRow="0" w:firstColumn="1" w:lastColumn="0" w:noHBand="0" w:noVBand="1"/>
+        <w:tblLook w:val="04A0"/>
       </w:tblPr>
       <w:tblGrid>
         <w:gridCol w:w="222"/>
@@ -10534,7 +10310,6 @@
                 <w:lang w:eastAsia="en-US"/>
               </w:rPr>
             </w:pPr>
-            <w:proofErr w:type="gramStart"/>
             <w:r>
               <w:rPr>
                 <w:rFonts w:ascii="Calibri" w:eastAsia="Times New Roman" w:hAnsi="Calibri" w:cs="Times New Roman"/>
@@ -10545,20 +10320,7 @@
                 <w:szCs w:val="22"/>
                 <w:lang w:eastAsia="en-US"/>
               </w:rPr>
-              <w:t>from</w:t>
-            </w:r>
-            <w:proofErr w:type="gramEnd"/>
-            <w:r>
-              <w:rPr>
-                <w:rFonts w:ascii="Calibri" w:eastAsia="Times New Roman" w:hAnsi="Calibri" w:cs="Times New Roman"/>
-                <w:i/>
-                <w:iCs/>
-                <w:color w:val="000000"/>
-                <w:sz w:val="22"/>
-                <w:szCs w:val="22"/>
-                <w:lang w:eastAsia="en-US"/>
-              </w:rPr>
-              <w:t xml:space="preserve"> WBS</w:t>
+              <w:t>from WBS</w:t>
             </w:r>
           </w:p>
         </w:tc>
@@ -10981,7 +10743,6 @@
                 <w:szCs w:val="22"/>
                 <w:lang w:eastAsia="en-US"/>
               </w:rPr>
-              <w:lastRenderedPageBreak/>
               <w:t>System Testing</w:t>
             </w:r>
           </w:p>
@@ -12054,7 +11815,6 @@
                 <w:lang w:eastAsia="en-US"/>
               </w:rPr>
             </w:pPr>
-            <w:proofErr w:type="gramStart"/>
             <w:r>
               <w:rPr>
                 <w:rFonts w:ascii="Calibri" w:eastAsia="Times New Roman" w:hAnsi="Calibri" w:cs="Times New Roman"/>
@@ -12065,20 +11825,7 @@
                 <w:szCs w:val="22"/>
                 <w:lang w:eastAsia="en-US"/>
               </w:rPr>
-              <w:t>from</w:t>
-            </w:r>
-            <w:proofErr w:type="gramEnd"/>
-            <w:r>
-              <w:rPr>
-                <w:rFonts w:ascii="Calibri" w:eastAsia="Times New Roman" w:hAnsi="Calibri" w:cs="Times New Roman"/>
-                <w:i/>
-                <w:iCs/>
-                <w:color w:val="000000"/>
-                <w:sz w:val="22"/>
-                <w:szCs w:val="22"/>
-                <w:lang w:eastAsia="en-US"/>
-              </w:rPr>
-              <w:t xml:space="preserve"> Risk</w:t>
+              <w:t>from Risk</w:t>
             </w:r>
           </w:p>
         </w:tc>
@@ -12316,6 +12063,7 @@
                 <w:szCs w:val="22"/>
                 <w:lang w:eastAsia="en-US"/>
               </w:rPr>
+              <w:lastRenderedPageBreak/>
               <w:t>Contingency Reserve</w:t>
             </w:r>
           </w:p>
@@ -13744,6 +13492,11 @@
     <w:p>
       <w:pPr>
         <w:pStyle w:val="normal0"/>
+        <w:rPr>
+          <w:rFonts w:ascii="Times New Roman" w:eastAsia="Times New Roman" w:hAnsi="Times New Roman" w:cs="Times New Roman"/>
+          <w:i/>
+          <w:sz w:val="24"/>
+        </w:rPr>
       </w:pPr>
       <w:r>
         <w:rPr>
@@ -13751,25 +13504,170 @@
           <w:i/>
           <w:sz w:val="24"/>
         </w:rPr>
-        <w:t xml:space="preserve">We use Apache, MySQL, php, </w:t>
+        <w:t xml:space="preserve">Software tools that we will use include: </w:t>
       </w:r>
-      <w:proofErr w:type="gramStart"/>
+    </w:p>
+    <w:p>
+      <w:pPr>
+        <w:pStyle w:val="normal0"/>
+        <w:numPr>
+          <w:ilvl w:val="0"/>
+          <w:numId w:val="1"/>
+        </w:numPr>
+      </w:pPr>
       <w:r>
         <w:rPr>
           <w:rFonts w:ascii="Times New Roman" w:eastAsia="Times New Roman" w:hAnsi="Times New Roman" w:cs="Times New Roman"/>
           <w:i/>
           <w:sz w:val="24"/>
         </w:rPr>
-        <w:t>html</w:t>
+        <w:t>HTML</w:t>
       </w:r>
-      <w:proofErr w:type="gramEnd"/>
+    </w:p>
+    <w:p>
+      <w:pPr>
+        <w:pStyle w:val="normal0"/>
+        <w:numPr>
+          <w:ilvl w:val="0"/>
+          <w:numId w:val="1"/>
+        </w:numPr>
+      </w:pPr>
       <w:r>
         <w:rPr>
           <w:rFonts w:ascii="Times New Roman" w:eastAsia="Times New Roman" w:hAnsi="Times New Roman" w:cs="Times New Roman"/>
           <w:i/>
           <w:sz w:val="24"/>
         </w:rPr>
-        <w:t>. We also have VPS to deploy the site on and test on a life environment. We use our own preferred IDEs for coding.</w:t>
+        <w:t>PHP</w:t>
+      </w:r>
+    </w:p>
+    <w:p>
+      <w:pPr>
+        <w:pStyle w:val="normal0"/>
+        <w:numPr>
+          <w:ilvl w:val="0"/>
+          <w:numId w:val="1"/>
+        </w:numPr>
+      </w:pPr>
+      <w:r>
+        <w:rPr>
+          <w:rFonts w:ascii="Times New Roman" w:eastAsia="Times New Roman" w:hAnsi="Times New Roman" w:cs="Times New Roman"/>
+          <w:i/>
+          <w:sz w:val="24"/>
+        </w:rPr>
+        <w:t>JavaScript</w:t>
+      </w:r>
+    </w:p>
+    <w:p>
+      <w:pPr>
+        <w:pStyle w:val="normal0"/>
+        <w:numPr>
+          <w:ilvl w:val="0"/>
+          <w:numId w:val="1"/>
+        </w:numPr>
+      </w:pPr>
+      <w:proofErr w:type="spellStart"/>
+      <w:r>
+        <w:rPr>
+          <w:rFonts w:ascii="Times New Roman" w:eastAsia="Times New Roman" w:hAnsi="Times New Roman" w:cs="Times New Roman"/>
+          <w:i/>
+          <w:sz w:val="24"/>
+        </w:rPr>
+        <w:t>MySQL</w:t>
+      </w:r>
+      <w:proofErr w:type="spellEnd"/>
+    </w:p>
+    <w:p>
+      <w:pPr>
+        <w:pStyle w:val="normal0"/>
+        <w:numPr>
+          <w:ilvl w:val="0"/>
+          <w:numId w:val="1"/>
+        </w:numPr>
+      </w:pPr>
+      <w:r>
+        <w:rPr>
+          <w:rFonts w:ascii="Times New Roman" w:eastAsia="Times New Roman" w:hAnsi="Times New Roman" w:cs="Times New Roman"/>
+          <w:i/>
+          <w:sz w:val="24"/>
+        </w:rPr>
+        <w:t>Preferred IDE’s</w:t>
+      </w:r>
+    </w:p>
+    <w:p>
+      <w:pPr>
+        <w:pStyle w:val="normal0"/>
+        <w:rPr>
+          <w:rFonts w:ascii="Times New Roman" w:eastAsia="Times New Roman" w:hAnsi="Times New Roman" w:cs="Times New Roman"/>
+          <w:i/>
+          <w:sz w:val="24"/>
+        </w:rPr>
+      </w:pPr>
+      <w:r>
+        <w:rPr>
+          <w:rFonts w:ascii="Times New Roman" w:eastAsia="Times New Roman" w:hAnsi="Times New Roman" w:cs="Times New Roman"/>
+          <w:i/>
+          <w:sz w:val="24"/>
+        </w:rPr>
+        <w:t xml:space="preserve">Hardware resources that we will use include: </w:t>
+      </w:r>
+    </w:p>
+    <w:p>
+      <w:pPr>
+        <w:pStyle w:val="normal0"/>
+        <w:numPr>
+          <w:ilvl w:val="0"/>
+          <w:numId w:val="2"/>
+        </w:numPr>
+      </w:pPr>
+      <w:r>
+        <w:rPr>
+          <w:rFonts w:ascii="Times New Roman" w:eastAsia="Times New Roman" w:hAnsi="Times New Roman" w:cs="Times New Roman"/>
+          <w:i/>
+          <w:sz w:val="24"/>
+        </w:rPr>
+        <w:t>A</w:t>
+      </w:r>
+      <w:r>
+        <w:rPr>
+          <w:rFonts w:ascii="Times New Roman" w:eastAsia="Times New Roman" w:hAnsi="Times New Roman" w:cs="Times New Roman"/>
+          <w:i/>
+          <w:sz w:val="24"/>
+        </w:rPr>
+        <w:t xml:space="preserve"> VPS to deploy the site on and test on a li</w:t>
+      </w:r>
+      <w:r>
+        <w:rPr>
+          <w:rFonts w:ascii="Times New Roman" w:eastAsia="Times New Roman" w:hAnsi="Times New Roman" w:cs="Times New Roman"/>
+          <w:i/>
+          <w:sz w:val="24"/>
+        </w:rPr>
+        <w:t>v</w:t>
+      </w:r>
+      <w:r>
+        <w:rPr>
+          <w:rFonts w:ascii="Times New Roman" w:eastAsia="Times New Roman" w:hAnsi="Times New Roman" w:cs="Times New Roman"/>
+          <w:i/>
+          <w:sz w:val="24"/>
+        </w:rPr>
+        <w:t xml:space="preserve">e environment. </w:t>
+      </w:r>
+    </w:p>
+    <w:p>
+      <w:pPr>
+        <w:pStyle w:val="normal0"/>
+        <w:numPr>
+          <w:ilvl w:val="0"/>
+          <w:numId w:val="2"/>
+        </w:numPr>
+      </w:pPr>
+      <w:r>
+        <w:rPr>
+          <w:rFonts w:ascii="Times New Roman" w:eastAsia="Times New Roman" w:hAnsi="Times New Roman" w:cs="Times New Roman"/>
+          <w:i/>
+          <w:sz w:val="24"/>
+        </w:rPr>
+        <w:t>Personal laptops</w:t>
       </w:r>
     </w:p>
     <w:p>
@@ -13813,27 +13711,61 @@
             <w:i/>
             <w:sz w:val="24"/>
           </w:rPr>
-          <w:t>https://github.com/morganp</w:t>
-        </w:r>
-        <w:r>
-          <w:rPr>
-            <w:rStyle w:val="Hyperlink"/>
-            <w:rFonts w:ascii="Times New Roman" w:eastAsia="Times New Roman" w:hAnsi="Times New Roman" w:cs="Times New Roman"/>
-            <w:i/>
-            <w:sz w:val="24"/>
-          </w:rPr>
-          <w:t>o</w:t>
-        </w:r>
-        <w:r>
-          <w:rPr>
-            <w:rStyle w:val="Hyperlink"/>
-            <w:rFonts w:ascii="Times New Roman" w:eastAsia="Times New Roman" w:hAnsi="Times New Roman" w:cs="Times New Roman"/>
-            <w:i/>
-            <w:sz w:val="24"/>
-          </w:rPr>
-          <w:t>rritt/CS3450.git</w:t>
+          <w:t>https://github.com/morganporritt/CS3450.git</w:t>
         </w:r>
       </w:hyperlink>
+    </w:p>
+    <w:p>
+      <w:pPr>
+        <w:pStyle w:val="Heading1"/>
+        <w:spacing w:before="480" w:after="120"/>
+        <w:contextualSpacing w:val="0"/>
+        <w:rPr>
+          <w:rFonts w:ascii="Arial" w:eastAsia="Arial" w:hAnsi="Arial" w:cs="Arial"/>
+          <w:b/>
+          <w:sz w:val="46"/>
+        </w:rPr>
+      </w:pPr>
+    </w:p>
+    <w:p>
+      <w:pPr>
+        <w:pStyle w:val="normal0"/>
+      </w:pPr>
+    </w:p>
+    <w:p>
+      <w:pPr>
+        <w:pStyle w:val="normal0"/>
+      </w:pPr>
+    </w:p>
+    <w:p>
+      <w:pPr>
+        <w:pStyle w:val="normal0"/>
+      </w:pPr>
+    </w:p>
+    <w:p>
+      <w:pPr>
+        <w:pStyle w:val="normal0"/>
+      </w:pPr>
+    </w:p>
+    <w:p>
+      <w:pPr>
+        <w:pStyle w:val="normal0"/>
+      </w:pPr>
+    </w:p>
+    <w:p>
+      <w:pPr>
+        <w:pStyle w:val="normal0"/>
+      </w:pPr>
+    </w:p>
+    <w:p>
+      <w:pPr>
+        <w:pStyle w:val="normal0"/>
+      </w:pPr>
+    </w:p>
+    <w:p>
+      <w:pPr>
+        <w:pStyle w:val="normal0"/>
+      </w:pPr>
     </w:p>
     <w:p>
       <w:pPr>
@@ -13847,6 +13779,7 @@
           <w:b/>
           <w:sz w:val="46"/>
         </w:rPr>
+        <w:lastRenderedPageBreak/>
         <w:t>Change Log</w:t>
       </w:r>
     </w:p>
@@ -13860,7 +13793,7 @@
     </w:p>
     <w:tbl>
       <w:tblPr>
-        <w:tblW w:w="8835" w:type="dxa"/>
+        <w:tblW w:w="6945" w:type="dxa"/>
         <w:tblInd w:w="90" w:type="dxa"/>
         <w:tblBorders>
           <w:top w:val="single" w:sz="8" w:space="0" w:color="000000"/>
@@ -13875,21 +13808,14 @@
           <w:left w:w="10" w:type="dxa"/>
           <w:right w:w="10" w:type="dxa"/>
         </w:tblCellMar>
-        <w:tblLook w:val="04A0" w:firstRow="1" w:lastRow="0" w:firstColumn="1" w:lastColumn="0" w:noHBand="0" w:noVBand="1"/>
+        <w:tblLook w:val="04A0"/>
       </w:tblPr>
       <w:tblGrid>
         <w:gridCol w:w="1540"/>
         <w:gridCol w:w="3725"/>
         <w:gridCol w:w="1680"/>
-        <w:gridCol w:w="1890"/>
       </w:tblGrid>
       <w:tr>
-        <w:tblPrEx>
-          <w:tblCellMar>
-            <w:top w:w="0" w:type="dxa"/>
-            <w:bottom w:w="0" w:type="dxa"/>
-          </w:tblCellMar>
-        </w:tblPrEx>
         <w:tc>
           <w:tcPr>
             <w:tcW w:w="1540" w:type="dxa"/>
@@ -13903,7 +13829,6 @@
           <w:p>
             <w:pPr>
               <w:pStyle w:val="normal0"/>
-              <w:ind w:left="560"/>
               <w:jc w:val="center"/>
             </w:pPr>
             <w:r>
@@ -13945,48 +13870,20 @@
           <w:p>
             <w:pPr>
               <w:pStyle w:val="normal0"/>
-              <w:ind w:left="560"/>
-              <w:jc w:val="center"/>
-            </w:pPr>
-            <w:r>
-              <w:t xml:space="preserve">Review </w:t>
+              <w:jc w:val="center"/>
+            </w:pPr>
+            <w:r>
+              <w:t>Review</w:t>
             </w:r>
             <w:bookmarkStart w:id="11" w:name="_GoBack"/>
             <w:bookmarkEnd w:id="11"/>
             <w:r>
-              <w:t>by</w:t>
-            </w:r>
-          </w:p>
-        </w:tc>
-        <w:tc>
-          <w:tcPr>
-            <w:tcW w:w="1890" w:type="dxa"/>
-            <w:tcMar>
-              <w:top w:w="100" w:type="dxa"/>
-              <w:left w:w="100" w:type="dxa"/>
-              <w:bottom w:w="100" w:type="dxa"/>
-              <w:right w:w="100" w:type="dxa"/>
-            </w:tcMar>
-          </w:tcPr>
-          <w:p>
-            <w:pPr>
-              <w:pStyle w:val="normal0"/>
-              <w:ind w:left="560"/>
-              <w:jc w:val="center"/>
-            </w:pPr>
-            <w:r>
-              <w:t>Review on</w:t>
+              <w:t>ed by</w:t>
             </w:r>
           </w:p>
         </w:tc>
       </w:tr>
       <w:tr>
-        <w:tblPrEx>
-          <w:tblCellMar>
-            <w:top w:w="0" w:type="dxa"/>
-            <w:bottom w:w="0" w:type="dxa"/>
-          </w:tblCellMar>
-        </w:tblPrEx>
         <w:tc>
           <w:tcPr>
             <w:tcW w:w="1540" w:type="dxa"/>
@@ -14000,7 +13897,6 @@
           <w:p>
             <w:pPr>
               <w:pStyle w:val="normal0"/>
-              <w:ind w:left="560"/>
               <w:jc w:val="center"/>
             </w:pPr>
             <w:r>
@@ -14045,14 +13941,23 @@
           <w:p>
             <w:pPr>
               <w:pStyle w:val="normal0"/>
-              <w:ind w:left="560"/>
-              <w:jc w:val="center"/>
-            </w:pPr>
-          </w:p>
-        </w:tc>
-        <w:tc>
-          <w:tcPr>
-            <w:tcW w:w="1890" w:type="dxa"/>
+              <w:jc w:val="center"/>
+            </w:pPr>
+            <w:r>
+              <w:t xml:space="preserve">Morgan </w:t>
+            </w:r>
+            <w:proofErr w:type="spellStart"/>
+            <w:r>
+              <w:t>Porritt</w:t>
+            </w:r>
+            <w:proofErr w:type="spellEnd"/>
+          </w:p>
+        </w:tc>
+      </w:tr>
+      <w:tr>
+        <w:tc>
+          <w:tcPr>
+            <w:tcW w:w="1540" w:type="dxa"/>
             <w:tcMar>
               <w:top w:w="100" w:type="dxa"/>
               <w:left w:w="100" w:type="dxa"/>
@@ -14063,9 +13968,63 @@
           <w:p>
             <w:pPr>
               <w:pStyle w:val="normal0"/>
+              <w:jc w:val="center"/>
+            </w:pPr>
+            <w:r>
+              <w:t>3/3/14</w:t>
+            </w:r>
+          </w:p>
+        </w:tc>
+        <w:tc>
+          <w:tcPr>
+            <w:tcW w:w="3725" w:type="dxa"/>
+            <w:tcMar>
+              <w:top w:w="100" w:type="dxa"/>
+              <w:left w:w="100" w:type="dxa"/>
+              <w:bottom w:w="100" w:type="dxa"/>
+              <w:right w:w="100" w:type="dxa"/>
+            </w:tcMar>
+          </w:tcPr>
+          <w:p>
+            <w:pPr>
+              <w:pStyle w:val="normal0"/>
               <w:ind w:left="560"/>
               <w:jc w:val="center"/>
-            </w:pPr>
+              <w:rPr>
+                <w:highlight w:val="yellow"/>
+              </w:rPr>
+            </w:pPr>
+            <w:r>
+              <w:rPr>
+                <w:highlight w:val="yellow"/>
+              </w:rPr>
+              <w:t>Changed Software &amp; Hardware resources section</w:t>
+            </w:r>
+          </w:p>
+        </w:tc>
+        <w:tc>
+          <w:tcPr>
+            <w:tcW w:w="1680" w:type="dxa"/>
+            <w:tcMar>
+              <w:top w:w="100" w:type="dxa"/>
+              <w:left w:w="100" w:type="dxa"/>
+              <w:bottom w:w="100" w:type="dxa"/>
+              <w:right w:w="100" w:type="dxa"/>
+            </w:tcMar>
+          </w:tcPr>
+          <w:p>
+            <w:pPr>
+              <w:pStyle w:val="normal0"/>
+              <w:jc w:val="center"/>
+            </w:pPr>
+            <w:r>
+              <w:t xml:space="preserve">Morgan </w:t>
+            </w:r>
+            <w:proofErr w:type="spellStart"/>
+            <w:r>
+              <w:t>Porritt</w:t>
+            </w:r>
+            <w:proofErr w:type="spellEnd"/>
           </w:p>
         </w:tc>
       </w:tr>
@@ -14105,8 +14064,245 @@
 </w:document>
 </file>
 
+<file path=word/numbering.xml><?xml version="1.0" encoding="utf-8"?>
+<w:numbering xmlns:ve="http://schemas.openxmlformats.org/markup-compatibility/2006" xmlns:o="urn:schemas-microsoft-com:office:office" xmlns:r="http://schemas.openxmlformats.org/officeDocument/2006/relationships" xmlns:m="http://schemas.openxmlformats.org/officeDocument/2006/math" xmlns:v="urn:schemas-microsoft-com:vml" xmlns:wp="http://schemas.openxmlformats.org/drawingml/2006/wordprocessingDrawing" xmlns:w10="urn:schemas-microsoft-com:office:word" xmlns:w="http://schemas.openxmlformats.org/wordprocessingml/2006/main" xmlns:wne="http://schemas.microsoft.com/office/word/2006/wordml">
+  <w:abstractNum w:abstractNumId="0">
+    <w:nsid w:val="5F4E7870"/>
+    <w:multiLevelType w:val="hybridMultilevel"/>
+    <w:tmpl w:val="80AE1812"/>
+    <w:lvl w:ilvl="0" w:tplc="04090001">
+      <w:start w:val="1"/>
+      <w:numFmt w:val="bullet"/>
+      <w:lvlText w:val=""/>
+      <w:lvlJc w:val="left"/>
+      <w:pPr>
+        <w:ind w:left="720" w:hanging="360"/>
+      </w:pPr>
+      <w:rPr>
+        <w:rFonts w:ascii="Symbol" w:hAnsi="Symbol" w:hint="default"/>
+      </w:rPr>
+    </w:lvl>
+    <w:lvl w:ilvl="1" w:tplc="04090003" w:tentative="1">
+      <w:start w:val="1"/>
+      <w:numFmt w:val="bullet"/>
+      <w:lvlText w:val="o"/>
+      <w:lvlJc w:val="left"/>
+      <w:pPr>
+        <w:ind w:left="1440" w:hanging="360"/>
+      </w:pPr>
+      <w:rPr>
+        <w:rFonts w:ascii="Courier New" w:hAnsi="Courier New" w:cs="Courier New" w:hint="default"/>
+      </w:rPr>
+    </w:lvl>
+    <w:lvl w:ilvl="2" w:tplc="04090005" w:tentative="1">
+      <w:start w:val="1"/>
+      <w:numFmt w:val="bullet"/>
+      <w:lvlText w:val=""/>
+      <w:lvlJc w:val="left"/>
+      <w:pPr>
+        <w:ind w:left="2160" w:hanging="360"/>
+      </w:pPr>
+      <w:rPr>
+        <w:rFonts w:ascii="Wingdings" w:hAnsi="Wingdings" w:hint="default"/>
+      </w:rPr>
+    </w:lvl>
+    <w:lvl w:ilvl="3" w:tplc="04090001" w:tentative="1">
+      <w:start w:val="1"/>
+      <w:numFmt w:val="bullet"/>
+      <w:lvlText w:val=""/>
+      <w:lvlJc w:val="left"/>
+      <w:pPr>
+        <w:ind w:left="2880" w:hanging="360"/>
+      </w:pPr>
+      <w:rPr>
+        <w:rFonts w:ascii="Symbol" w:hAnsi="Symbol" w:hint="default"/>
+      </w:rPr>
+    </w:lvl>
+    <w:lvl w:ilvl="4" w:tplc="04090003" w:tentative="1">
+      <w:start w:val="1"/>
+      <w:numFmt w:val="bullet"/>
+      <w:lvlText w:val="o"/>
+      <w:lvlJc w:val="left"/>
+      <w:pPr>
+        <w:ind w:left="3600" w:hanging="360"/>
+      </w:pPr>
+      <w:rPr>
+        <w:rFonts w:ascii="Courier New" w:hAnsi="Courier New" w:cs="Courier New" w:hint="default"/>
+      </w:rPr>
+    </w:lvl>
+    <w:lvl w:ilvl="5" w:tplc="04090005" w:tentative="1">
+      <w:start w:val="1"/>
+      <w:numFmt w:val="bullet"/>
+      <w:lvlText w:val=""/>
+      <w:lvlJc w:val="left"/>
+      <w:pPr>
+        <w:ind w:left="4320" w:hanging="360"/>
+      </w:pPr>
+      <w:rPr>
+        <w:rFonts w:ascii="Wingdings" w:hAnsi="Wingdings" w:hint="default"/>
+      </w:rPr>
+    </w:lvl>
+    <w:lvl w:ilvl="6" w:tplc="04090001" w:tentative="1">
+      <w:start w:val="1"/>
+      <w:numFmt w:val="bullet"/>
+      <w:lvlText w:val=""/>
+      <w:lvlJc w:val="left"/>
+      <w:pPr>
+        <w:ind w:left="5040" w:hanging="360"/>
+      </w:pPr>
+      <w:rPr>
+        <w:rFonts w:ascii="Symbol" w:hAnsi="Symbol" w:hint="default"/>
+      </w:rPr>
+    </w:lvl>
+    <w:lvl w:ilvl="7" w:tplc="04090003" w:tentative="1">
+      <w:start w:val="1"/>
+      <w:numFmt w:val="bullet"/>
+      <w:lvlText w:val="o"/>
+      <w:lvlJc w:val="left"/>
+      <w:pPr>
+        <w:ind w:left="5760" w:hanging="360"/>
+      </w:pPr>
+      <w:rPr>
+        <w:rFonts w:ascii="Courier New" w:hAnsi="Courier New" w:cs="Courier New" w:hint="default"/>
+      </w:rPr>
+    </w:lvl>
+    <w:lvl w:ilvl="8" w:tplc="04090005" w:tentative="1">
+      <w:start w:val="1"/>
+      <w:numFmt w:val="bullet"/>
+      <w:lvlText w:val=""/>
+      <w:lvlJc w:val="left"/>
+      <w:pPr>
+        <w:ind w:left="6480" w:hanging="360"/>
+      </w:pPr>
+      <w:rPr>
+        <w:rFonts w:ascii="Wingdings" w:hAnsi="Wingdings" w:hint="default"/>
+      </w:rPr>
+    </w:lvl>
+  </w:abstractNum>
+  <w:abstractNum w:abstractNumId="1">
+    <w:nsid w:val="734916E2"/>
+    <w:multiLevelType w:val="hybridMultilevel"/>
+    <w:tmpl w:val="03D085F2"/>
+    <w:lvl w:ilvl="0" w:tplc="04090001">
+      <w:start w:val="1"/>
+      <w:numFmt w:val="bullet"/>
+      <w:lvlText w:val=""/>
+      <w:lvlJc w:val="left"/>
+      <w:pPr>
+        <w:ind w:left="771" w:hanging="360"/>
+      </w:pPr>
+      <w:rPr>
+        <w:rFonts w:ascii="Symbol" w:hAnsi="Symbol" w:hint="default"/>
+      </w:rPr>
+    </w:lvl>
+    <w:lvl w:ilvl="1" w:tplc="04090003" w:tentative="1">
+      <w:start w:val="1"/>
+      <w:numFmt w:val="bullet"/>
+      <w:lvlText w:val="o"/>
+      <w:lvlJc w:val="left"/>
+      <w:pPr>
+        <w:ind w:left="1491" w:hanging="360"/>
+      </w:pPr>
+      <w:rPr>
+        <w:rFonts w:ascii="Courier New" w:hAnsi="Courier New" w:cs="Courier New" w:hint="default"/>
+      </w:rPr>
+    </w:lvl>
+    <w:lvl w:ilvl="2" w:tplc="04090005" w:tentative="1">
+      <w:start w:val="1"/>
+      <w:numFmt w:val="bullet"/>
+      <w:lvlText w:val=""/>
+      <w:lvlJc w:val="left"/>
+      <w:pPr>
+        <w:ind w:left="2211" w:hanging="360"/>
+      </w:pPr>
+      <w:rPr>
+        <w:rFonts w:ascii="Wingdings" w:hAnsi="Wingdings" w:hint="default"/>
+      </w:rPr>
+    </w:lvl>
+    <w:lvl w:ilvl="3" w:tplc="04090001" w:tentative="1">
+      <w:start w:val="1"/>
+      <w:numFmt w:val="bullet"/>
+      <w:lvlText w:val=""/>
+      <w:lvlJc w:val="left"/>
+      <w:pPr>
+        <w:ind w:left="2931" w:hanging="360"/>
+      </w:pPr>
+      <w:rPr>
+        <w:rFonts w:ascii="Symbol" w:hAnsi="Symbol" w:hint="default"/>
+      </w:rPr>
+    </w:lvl>
+    <w:lvl w:ilvl="4" w:tplc="04090003" w:tentative="1">
+      <w:start w:val="1"/>
+      <w:numFmt w:val="bullet"/>
+      <w:lvlText w:val="o"/>
+      <w:lvlJc w:val="left"/>
+      <w:pPr>
+        <w:ind w:left="3651" w:hanging="360"/>
+      </w:pPr>
+      <w:rPr>
+        <w:rFonts w:ascii="Courier New" w:hAnsi="Courier New" w:cs="Courier New" w:hint="default"/>
+      </w:rPr>
+    </w:lvl>
+    <w:lvl w:ilvl="5" w:tplc="04090005" w:tentative="1">
+      <w:start w:val="1"/>
+      <w:numFmt w:val="bullet"/>
+      <w:lvlText w:val=""/>
+      <w:lvlJc w:val="left"/>
+      <w:pPr>
+        <w:ind w:left="4371" w:hanging="360"/>
+      </w:pPr>
+      <w:rPr>
+        <w:rFonts w:ascii="Wingdings" w:hAnsi="Wingdings" w:hint="default"/>
+      </w:rPr>
+    </w:lvl>
+    <w:lvl w:ilvl="6" w:tplc="04090001" w:tentative="1">
+      <w:start w:val="1"/>
+      <w:numFmt w:val="bullet"/>
+      <w:lvlText w:val=""/>
+      <w:lvlJc w:val="left"/>
+      <w:pPr>
+        <w:ind w:left="5091" w:hanging="360"/>
+      </w:pPr>
+      <w:rPr>
+        <w:rFonts w:ascii="Symbol" w:hAnsi="Symbol" w:hint="default"/>
+      </w:rPr>
+    </w:lvl>
+    <w:lvl w:ilvl="7" w:tplc="04090003" w:tentative="1">
+      <w:start w:val="1"/>
+      <w:numFmt w:val="bullet"/>
+      <w:lvlText w:val="o"/>
+      <w:lvlJc w:val="left"/>
+      <w:pPr>
+        <w:ind w:left="5811" w:hanging="360"/>
+      </w:pPr>
+      <w:rPr>
+        <w:rFonts w:ascii="Courier New" w:hAnsi="Courier New" w:cs="Courier New" w:hint="default"/>
+      </w:rPr>
+    </w:lvl>
+    <w:lvl w:ilvl="8" w:tplc="04090005" w:tentative="1">
+      <w:start w:val="1"/>
+      <w:numFmt w:val="bullet"/>
+      <w:lvlText w:val=""/>
+      <w:lvlJc w:val="left"/>
+      <w:pPr>
+        <w:ind w:left="6531" w:hanging="360"/>
+      </w:pPr>
+      <w:rPr>
+        <w:rFonts w:ascii="Wingdings" w:hAnsi="Wingdings" w:hint="default"/>
+      </w:rPr>
+    </w:lvl>
+  </w:abstractNum>
+  <w:num w:numId="1">
+    <w:abstractNumId w:val="0"/>
+  </w:num>
+  <w:num w:numId="2">
+    <w:abstractNumId w:val="1"/>
+  </w:num>
+</w:numbering>
+</file>
+
 <file path=word/styles.xml><?xml version="1.0" encoding="utf-8"?>
-<w:styles xmlns:mc="http://schemas.openxmlformats.org/markup-compatibility/2006" xmlns:r="http://schemas.openxmlformats.org/officeDocument/2006/relationships" xmlns:w="http://schemas.openxmlformats.org/wordprocessingml/2006/main" xmlns:w14="http://schemas.microsoft.com/office/word/2010/wordml" mc:Ignorable="w14">
+<w:styles xmlns:r="http://schemas.openxmlformats.org/officeDocument/2006/relationships" xmlns:w="http://schemas.openxmlformats.org/wordprocessingml/2006/main">
   <w:docDefaults>
     <w:rPrDefault>
       <w:rPr>
@@ -14118,7 +14314,7 @@
     </w:rPrDefault>
     <w:pPrDefault/>
   </w:docDefaults>
-  <w:latentStyles w:defLockedState="0" w:defUIPriority="99" w:defSemiHidden="1" w:defUnhideWhenUsed="1" w:defQFormat="0" w:count="276">
+  <w:latentStyles w:defLockedState="0" w:defUIPriority="99" w:defSemiHidden="1" w:defUnhideWhenUsed="1" w:defQFormat="0" w:count="267">
     <w:lsdException w:name="Normal" w:semiHidden="0" w:uiPriority="0" w:unhideWhenUsed="0" w:qFormat="1"/>
     <w:lsdException w:name="heading 1" w:semiHidden="0" w:uiPriority="9" w:unhideWhenUsed="0" w:qFormat="1"/>
     <w:lsdException w:name="heading 2" w:uiPriority="9" w:qFormat="1"/>
@@ -14260,11 +14456,13 @@
   <w:style w:type="paragraph" w:default="1" w:styleId="Normal">
     <w:name w:val="Normal"/>
     <w:qFormat/>
+    <w:rsid w:val="00091D02"/>
   </w:style>
   <w:style w:type="paragraph" w:styleId="Heading1">
     <w:name w:val="heading 1"/>
     <w:basedOn w:val="normal0"/>
     <w:next w:val="normal0"/>
+    <w:rsid w:val="00091D02"/>
     <w:pPr>
       <w:spacing w:before="200"/>
       <w:contextualSpacing/>
@@ -14279,6 +14477,7 @@
     <w:name w:val="heading 2"/>
     <w:basedOn w:val="normal0"/>
     <w:next w:val="normal0"/>
+    <w:rsid w:val="00091D02"/>
     <w:pPr>
       <w:spacing w:before="200"/>
       <w:contextualSpacing/>
@@ -14294,6 +14493,7 @@
     <w:name w:val="heading 3"/>
     <w:basedOn w:val="normal0"/>
     <w:next w:val="normal0"/>
+    <w:rsid w:val="00091D02"/>
     <w:pPr>
       <w:spacing w:before="160"/>
       <w:contextualSpacing/>
@@ -14310,6 +14510,7 @@
     <w:name w:val="heading 4"/>
     <w:basedOn w:val="normal0"/>
     <w:next w:val="normal0"/>
+    <w:rsid w:val="00091D02"/>
     <w:pPr>
       <w:spacing w:before="160"/>
       <w:contextualSpacing/>
@@ -14325,6 +14526,7 @@
     <w:name w:val="heading 5"/>
     <w:basedOn w:val="normal0"/>
     <w:next w:val="normal0"/>
+    <w:rsid w:val="00091D02"/>
     <w:pPr>
       <w:spacing w:before="160"/>
       <w:contextualSpacing/>
@@ -14339,6 +14541,7 @@
     <w:name w:val="heading 6"/>
     <w:basedOn w:val="normal0"/>
     <w:next w:val="normal0"/>
+    <w:rsid w:val="00091D02"/>
     <w:pPr>
       <w:spacing w:before="160"/>
       <w:contextualSpacing/>
@@ -14361,6 +14564,7 @@
     <w:uiPriority w:val="99"/>
     <w:semiHidden/>
     <w:unhideWhenUsed/>
+    <w:qFormat/>
     <w:tblPr>
       <w:tblInd w:w="0" w:type="dxa"/>
       <w:tblCellMar>
@@ -14379,6 +14583,7 @@
   </w:style>
   <w:style w:type="paragraph" w:customStyle="1" w:styleId="normal0">
     <w:name w:val="normal"/>
+    <w:rsid w:val="00091D02"/>
     <w:pPr>
       <w:spacing w:line="276" w:lineRule="auto"/>
     </w:pPr>
@@ -14392,6 +14597,7 @@
     <w:name w:val="Title"/>
     <w:basedOn w:val="normal0"/>
     <w:next w:val="normal0"/>
+    <w:rsid w:val="00091D02"/>
     <w:pPr>
       <w:contextualSpacing/>
     </w:pPr>
@@ -14404,6 +14610,7 @@
     <w:name w:val="Subtitle"/>
     <w:basedOn w:val="normal0"/>
     <w:next w:val="normal0"/>
+    <w:rsid w:val="00091D02"/>
     <w:pPr>
       <w:spacing w:after="200"/>
       <w:contextualSpacing/>
@@ -14437,6 +14644,12 @@
       <w:color w:val="800080" w:themeColor="followedHyperlink"/>
       <w:u w:val="single"/>
     </w:rPr>
+  </w:style>
+  <w:style w:type="paragraph" w:styleId="NoSpacing">
+    <w:name w:val="No Spacing"/>
+    <w:uiPriority w:val="1"/>
+    <w:qFormat/>
+    <w:rsid w:val="0084250B"/>
   </w:style>
 </w:styles>
 </file>

</xml_diff>